<commit_message>
finished reviewing 1 through 5, 6 wasn't posted yet. Also finished the team contribution form, minus John's hours spent on the server and database
</commit_message>
<xml_diff>
--- a/Project_Reports/Group_3_Team_Contribution_Form.docx
+++ b/Project_Reports/Group_3_Team_Contribution_Form.docx
@@ -919,55 +919,30 @@
         <w:pStyle w:val="ListParagraph"/>
       </w:pPr>
       <w:r>
-        <w:t>A:</w:t>
-      </w:r>
-    </w:p>
-    <w:p/>
+        <w:t>A</w:t>
+      </w:r>
+      <w:r>
+        <w:t xml:space="preserve"> &amp; B</w:t>
+      </w:r>
+      <w:r>
+        <w:t>:</w:t>
+      </w:r>
+    </w:p>
     <w:p>
       <w:pPr>
         <w:pStyle w:val="ListParagraph"/>
-      </w:pPr>
-      <w:r>
-        <w:t>B:</w:t>
-      </w:r>
-    </w:p>
-    <w:p>
-      <w:pPr>
-        <w:pStyle w:val="ListParagraph"/>
-      </w:pPr>
-    </w:p>
-    <w:p>
-      <w:pPr>
-        <w:pStyle w:val="ListParagraph"/>
-      </w:pPr>
-    </w:p>
-    <w:p>
-      <w:pPr>
-        <w:pStyle w:val="ListParagraph"/>
-      </w:pPr>
-    </w:p>
-    <w:p>
-      <w:pPr>
-        <w:pStyle w:val="ListParagraph"/>
-      </w:pPr>
-      <w:r>
-        <w:t>C:</w:t>
-      </w:r>
-    </w:p>
-    <w:p>
-      <w:pPr>
-        <w:pStyle w:val="ListParagraph"/>
-      </w:pPr>
-    </w:p>
-    <w:p>
-      <w:pPr>
-        <w:pStyle w:val="ListParagraph"/>
-      </w:pPr>
-    </w:p>
-    <w:p>
-      <w:pPr>
-        <w:pStyle w:val="ListParagraph"/>
-      </w:pPr>
+        <w:rPr>
+          <w:b/>
+          <w:bCs/>
+        </w:rPr>
+      </w:pPr>
+      <w:r>
+        <w:rPr>
+          <w:b/>
+          <w:bCs/>
+        </w:rPr>
+        <w:t>For each delivery report, we split the sections into equal portions for each member. By doing this we ensured that each member was responsible for being the lead writer and editor for their own sections. The split was usually done using odd/even section numbers.</w:t>
+      </w:r>
     </w:p>
     <w:p>
       <w:pPr>
@@ -998,14 +973,21 @@
         <w:t xml:space="preserve"> system administrators, the instructor, books, published papers, and websites.</w:t>
       </w:r>
     </w:p>
-    <w:p/>
-    <w:p/>
-    <w:p/>
-    <w:p/>
-    <w:p/>
-    <w:p/>
-    <w:p/>
-    <w:p/>
+    <w:p>
+      <w:pPr>
+        <w:rPr>
+          <w:b/>
+          <w:bCs/>
+        </w:rPr>
+      </w:pPr>
+      <w:r>
+        <w:rPr>
+          <w:b/>
+          <w:bCs/>
+        </w:rPr>
+        <w:t>Outside of our team, we use the instructors provided examples to aid in the writing of our reports. Additionally, we used the internet in gaining some of the background information that would later be used to write the report and to design the application.</w:t>
+      </w:r>
+    </w:p>
     <w:p/>
     <w:p/>
     <w:p>
@@ -1017,6 +999,7 @@
         </w:numPr>
       </w:pPr>
       <w:r>
+        <w:lastRenderedPageBreak/>
         <w:t>Describe in one or t</w:t>
       </w:r>
       <w:r>
@@ -1040,6 +1023,70 @@
       </w:r>
       <w:r>
         <w:t>?</w:t>
+      </w:r>
+    </w:p>
+    <w:p>
+      <w:pPr>
+        <w:pStyle w:val="ListParagraph"/>
+        <w:rPr>
+          <w:b/>
+          <w:bCs/>
+        </w:rPr>
+      </w:pPr>
+      <w:r>
+        <w:rPr>
+          <w:b/>
+          <w:bCs/>
+        </w:rPr>
+        <w:t xml:space="preserve">For our team, we had a major success in the cooperation of each member. Because of our constant communication throughout the development process, we were able to split the work and execute it effectively even though we were not able to meet in person. </w:t>
+      </w:r>
+    </w:p>
+    <w:p>
+      <w:pPr>
+        <w:pStyle w:val="ListParagraph"/>
+        <w:rPr>
+          <w:b/>
+          <w:bCs/>
+        </w:rPr>
+      </w:pPr>
+      <w:r>
+        <w:rPr>
+          <w:b/>
+          <w:bCs/>
+        </w:rPr>
+        <w:t xml:space="preserve">From working on this project, we have learned the value in planning and designing the project ahead of time. Furthermore, we learned that if we are to create an application that will be good work, we will need to allocate enough of our time to really work out the details. </w:t>
+      </w:r>
+    </w:p>
+    <w:p>
+      <w:pPr>
+        <w:pStyle w:val="ListParagraph"/>
+        <w:rPr>
+          <w:b/>
+          <w:bCs/>
+        </w:rPr>
+      </w:pPr>
+      <w:r>
+        <w:rPr>
+          <w:b/>
+          <w:bCs/>
+        </w:rPr>
+        <w:t xml:space="preserve">Between team members we worked very well together. If a conflict of time were to arise for a member, we were able to work out tasks to pull the slack created by the other member. More work would later be done by the first member to make up for the missing effort. </w:t>
+      </w:r>
+    </w:p>
+    <w:p>
+      <w:pPr>
+        <w:pStyle w:val="ListParagraph"/>
+        <w:rPr>
+          <w:b/>
+          <w:bCs/>
+        </w:rPr>
+      </w:pPr>
+      <w:r>
+        <w:rPr>
+          <w:b/>
+          <w:bCs/>
+        </w:rPr>
+        <w:t>The result of this was a project that we are both happy with as well as the gaining of valuable knowledge on interface and database design.</w:t>
       </w:r>
     </w:p>
     <w:sectPr>

</xml_diff>

<commit_message>
Peer review of presentations mostly complete. Waiting on G10
</commit_message>
<xml_diff>
--- a/Project_Reports/Group_3_Team_Contribution_Form.docx
+++ b/Project_Reports/Group_3_Team_Contribution_Form.docx
@@ -1,6 +1,6 @@
 
 <file path=word/document.xml><?xml version="1.0" encoding="utf-8"?>
-<w:document xmlns:wpc="http://schemas.microsoft.com/office/word/2010/wordprocessingCanvas" xmlns:cx="http://schemas.microsoft.com/office/drawing/2014/chartex" xmlns:cx1="http://schemas.microsoft.com/office/drawing/2015/9/8/chartex" xmlns:cx2="http://schemas.microsoft.com/office/drawing/2015/10/21/chartex" xmlns:cx3="http://schemas.microsoft.com/office/drawing/2016/5/9/chartex" xmlns:cx4="http://schemas.microsoft.com/office/drawing/2016/5/10/chartex" xmlns:cx5="http://schemas.microsoft.com/office/drawing/2016/5/11/chartex" xmlns:cx6="http://schemas.microsoft.com/office/drawing/2016/5/12/chartex" xmlns:cx7="http://schemas.microsoft.com/office/drawing/2016/5/13/chartex" xmlns:cx8="http://schemas.microsoft.com/office/drawing/2016/5/14/chartex" xmlns:mc="http://schemas.openxmlformats.org/markup-compatibility/2006" xmlns:aink="http://schemas.microsoft.com/office/drawing/2016/ink" xmlns:am3d="http://schemas.microsoft.com/office/drawing/2017/model3d" xmlns:o="urn:schemas-microsoft-com:office:office" xmlns:r="http://schemas.openxmlformats.org/officeDocument/2006/relationships" xmlns:m="http://schemas.openxmlformats.org/officeDocument/2006/math" xmlns:v="urn:schemas-microsoft-com:vml" xmlns:wp14="http://schemas.microsoft.com/office/word/2010/wordprocessingDrawing" xmlns:wp="http://schemas.openxmlformats.org/drawingml/2006/wordprocessingDrawing" xmlns:w10="urn:schemas-microsoft-com:office:word" xmlns:w="http://schemas.openxmlformats.org/wordprocessingml/2006/main" xmlns:w14="http://schemas.microsoft.com/office/word/2010/wordml" xmlns:w15="http://schemas.microsoft.com/office/word/2012/wordml" xmlns:w16cex="http://schemas.microsoft.com/office/word/2018/wordml/cex" xmlns:w16cid="http://schemas.microsoft.com/office/word/2016/wordml/cid" xmlns:w16="http://schemas.microsoft.com/office/word/2018/wordml" xmlns:w16se="http://schemas.microsoft.com/office/word/2015/wordml/symex" xmlns:wpg="http://schemas.microsoft.com/office/word/2010/wordprocessingGroup" xmlns:wpi="http://schemas.microsoft.com/office/word/2010/wordprocessingInk" xmlns:wne="http://schemas.microsoft.com/office/word/2006/wordml" xmlns:wps="http://schemas.microsoft.com/office/word/2010/wordprocessingShape" mc:Ignorable="w14 w15 w16se w16cid w16 w16cex wp14">
+<w:document xmlns:wpc="http://schemas.microsoft.com/office/word/2010/wordprocessingCanvas" xmlns:cx="http://schemas.microsoft.com/office/drawing/2014/chartex" xmlns:cx1="http://schemas.microsoft.com/office/drawing/2015/9/8/chartex" xmlns:cx2="http://schemas.microsoft.com/office/drawing/2015/10/21/chartex" xmlns:cx3="http://schemas.microsoft.com/office/drawing/2016/5/9/chartex" xmlns:cx4="http://schemas.microsoft.com/office/drawing/2016/5/10/chartex" xmlns:cx5="http://schemas.microsoft.com/office/drawing/2016/5/11/chartex" xmlns:cx6="http://schemas.microsoft.com/office/drawing/2016/5/12/chartex" xmlns:cx7="http://schemas.microsoft.com/office/drawing/2016/5/13/chartex" xmlns:cx8="http://schemas.microsoft.com/office/drawing/2016/5/14/chartex" xmlns:mc="http://schemas.openxmlformats.org/markup-compatibility/2006" xmlns:aink="http://schemas.microsoft.com/office/drawing/2016/ink" xmlns:am3d="http://schemas.microsoft.com/office/drawing/2017/model3d" xmlns:o="urn:schemas-microsoft-com:office:office" xmlns:r="http://schemas.openxmlformats.org/officeDocument/2006/relationships" xmlns:m="http://schemas.openxmlformats.org/officeDocument/2006/math" xmlns:v="urn:schemas-microsoft-com:vml" xmlns:wp14="http://schemas.microsoft.com/office/word/2010/wordprocessingDrawing" xmlns:wp="http://schemas.openxmlformats.org/drawingml/2006/wordprocessingDrawing" xmlns:w10="urn:schemas-microsoft-com:office:word" xmlns:w="http://schemas.openxmlformats.org/wordprocessingml/2006/main" xmlns:w14="http://schemas.microsoft.com/office/word/2010/wordml" xmlns:w15="http://schemas.microsoft.com/office/word/2012/wordml" xmlns:w16cid="http://schemas.microsoft.com/office/word/2016/wordml/cid" xmlns:w16se="http://schemas.microsoft.com/office/word/2015/wordml/symex" xmlns:wpg="http://schemas.microsoft.com/office/word/2010/wordprocessingGroup" xmlns:wpi="http://schemas.microsoft.com/office/word/2010/wordprocessingInk" xmlns:wne="http://schemas.microsoft.com/office/word/2006/wordml" xmlns:wps="http://schemas.microsoft.com/office/word/2010/wordprocessingShape" mc:Ignorable="w14 w15 w16se w16cid wp14">
   <w:body>
     <w:p>
       <w:pPr>
@@ -115,17 +115,8 @@
           <w:b/>
           <w:bCs/>
         </w:rPr>
-        <w:t xml:space="preserve">John </w:t>
-      </w:r>
-      <w:proofErr w:type="spellStart"/>
-      <w:r>
-        <w:rPr>
-          <w:b/>
-          <w:bCs/>
-        </w:rPr>
-        <w:t>Neis</w:t>
-      </w:r>
-      <w:proofErr w:type="spellEnd"/>
+        <w:t>John Neis</w:t>
+      </w:r>
     </w:p>
     <w:p>
       <w:pPr>
@@ -612,7 +603,7 @@
                 <w:b/>
                 <w:bCs/>
               </w:rPr>
-              <w:t>?</w:t>
+              <w:t>10</w:t>
             </w:r>
           </w:p>
         </w:tc>
@@ -672,7 +663,7 @@
                 <w:b/>
                 <w:bCs/>
               </w:rPr>
-              <w:t>?</w:t>
+              <w:t>3</w:t>
             </w:r>
           </w:p>
         </w:tc>
@@ -727,12 +718,14 @@
                 <w:bCs/>
               </w:rPr>
             </w:pPr>
+            <w:bookmarkStart w:id="0" w:name="_GoBack"/>
+            <w:bookmarkEnd w:id="0"/>
             <w:r>
               <w:rPr>
                 <w:b/>
                 <w:bCs/>
               </w:rPr>
-              <w:t>?</w:t>
+              <w:t>2.5</w:t>
             </w:r>
           </w:p>
         </w:tc>
@@ -1106,7 +1099,7 @@
 </file>
 
 <file path=word/endnotes.xml><?xml version="1.0" encoding="utf-8"?>
-<w:endnotes xmlns:wpc="http://schemas.microsoft.com/office/word/2010/wordprocessingCanvas" xmlns:cx="http://schemas.microsoft.com/office/drawing/2014/chartex" xmlns:cx1="http://schemas.microsoft.com/office/drawing/2015/9/8/chartex" xmlns:cx2="http://schemas.microsoft.com/office/drawing/2015/10/21/chartex" xmlns:cx3="http://schemas.microsoft.com/office/drawing/2016/5/9/chartex" xmlns:cx4="http://schemas.microsoft.com/office/drawing/2016/5/10/chartex" xmlns:cx5="http://schemas.microsoft.com/office/drawing/2016/5/11/chartex" xmlns:cx6="http://schemas.microsoft.com/office/drawing/2016/5/12/chartex" xmlns:cx7="http://schemas.microsoft.com/office/drawing/2016/5/13/chartex" xmlns:cx8="http://schemas.microsoft.com/office/drawing/2016/5/14/chartex" xmlns:mc="http://schemas.openxmlformats.org/markup-compatibility/2006" xmlns:aink="http://schemas.microsoft.com/office/drawing/2016/ink" xmlns:am3d="http://schemas.microsoft.com/office/drawing/2017/model3d" xmlns:o="urn:schemas-microsoft-com:office:office" xmlns:r="http://schemas.openxmlformats.org/officeDocument/2006/relationships" xmlns:m="http://schemas.openxmlformats.org/officeDocument/2006/math" xmlns:v="urn:schemas-microsoft-com:vml" xmlns:wp14="http://schemas.microsoft.com/office/word/2010/wordprocessingDrawing" xmlns:wp="http://schemas.openxmlformats.org/drawingml/2006/wordprocessingDrawing" xmlns:w10="urn:schemas-microsoft-com:office:word" xmlns:w="http://schemas.openxmlformats.org/wordprocessingml/2006/main" xmlns:w14="http://schemas.microsoft.com/office/word/2010/wordml" xmlns:w15="http://schemas.microsoft.com/office/word/2012/wordml" xmlns:w16cex="http://schemas.microsoft.com/office/word/2018/wordml/cex" xmlns:w16cid="http://schemas.microsoft.com/office/word/2016/wordml/cid" xmlns:w16="http://schemas.microsoft.com/office/word/2018/wordml" xmlns:w16se="http://schemas.microsoft.com/office/word/2015/wordml/symex" xmlns:wpg="http://schemas.microsoft.com/office/word/2010/wordprocessingGroup" xmlns:wpi="http://schemas.microsoft.com/office/word/2010/wordprocessingInk" xmlns:wne="http://schemas.microsoft.com/office/word/2006/wordml" xmlns:wps="http://schemas.microsoft.com/office/word/2010/wordprocessingShape" mc:Ignorable="w14 w15 w16se w16cid w16 w16cex wp14">
+<w:endnotes xmlns:wpc="http://schemas.microsoft.com/office/word/2010/wordprocessingCanvas" xmlns:cx="http://schemas.microsoft.com/office/drawing/2014/chartex" xmlns:cx1="http://schemas.microsoft.com/office/drawing/2015/9/8/chartex" xmlns:cx2="http://schemas.microsoft.com/office/drawing/2015/10/21/chartex" xmlns:cx3="http://schemas.microsoft.com/office/drawing/2016/5/9/chartex" xmlns:cx4="http://schemas.microsoft.com/office/drawing/2016/5/10/chartex" xmlns:cx5="http://schemas.microsoft.com/office/drawing/2016/5/11/chartex" xmlns:cx6="http://schemas.microsoft.com/office/drawing/2016/5/12/chartex" xmlns:cx7="http://schemas.microsoft.com/office/drawing/2016/5/13/chartex" xmlns:cx8="http://schemas.microsoft.com/office/drawing/2016/5/14/chartex" xmlns:mc="http://schemas.openxmlformats.org/markup-compatibility/2006" xmlns:aink="http://schemas.microsoft.com/office/drawing/2016/ink" xmlns:am3d="http://schemas.microsoft.com/office/drawing/2017/model3d" xmlns:o="urn:schemas-microsoft-com:office:office" xmlns:r="http://schemas.openxmlformats.org/officeDocument/2006/relationships" xmlns:m="http://schemas.openxmlformats.org/officeDocument/2006/math" xmlns:v="urn:schemas-microsoft-com:vml" xmlns:wp14="http://schemas.microsoft.com/office/word/2010/wordprocessingDrawing" xmlns:wp="http://schemas.openxmlformats.org/drawingml/2006/wordprocessingDrawing" xmlns:w10="urn:schemas-microsoft-com:office:word" xmlns:w="http://schemas.openxmlformats.org/wordprocessingml/2006/main" xmlns:w14="http://schemas.microsoft.com/office/word/2010/wordml" xmlns:w15="http://schemas.microsoft.com/office/word/2012/wordml" xmlns:w16cid="http://schemas.microsoft.com/office/word/2016/wordml/cid" xmlns:w16se="http://schemas.microsoft.com/office/word/2015/wordml/symex" xmlns:wpg="http://schemas.microsoft.com/office/word/2010/wordprocessingGroup" xmlns:wpi="http://schemas.microsoft.com/office/word/2010/wordprocessingInk" xmlns:wne="http://schemas.microsoft.com/office/word/2006/wordml" xmlns:wps="http://schemas.microsoft.com/office/word/2010/wordprocessingShape" mc:Ignorable="w14 w15 w16se w16cid wp14">
   <w:endnote w:type="separator" w:id="-1">
     <w:p>
       <w:pPr>
@@ -1131,7 +1124,7 @@
 </file>
 
 <file path=word/footer1.xml><?xml version="1.0" encoding="utf-8"?>
-<w:ftr xmlns:wpc="http://schemas.microsoft.com/office/word/2010/wordprocessingCanvas" xmlns:cx="http://schemas.microsoft.com/office/drawing/2014/chartex" xmlns:cx1="http://schemas.microsoft.com/office/drawing/2015/9/8/chartex" xmlns:cx2="http://schemas.microsoft.com/office/drawing/2015/10/21/chartex" xmlns:cx3="http://schemas.microsoft.com/office/drawing/2016/5/9/chartex" xmlns:cx4="http://schemas.microsoft.com/office/drawing/2016/5/10/chartex" xmlns:cx5="http://schemas.microsoft.com/office/drawing/2016/5/11/chartex" xmlns:cx6="http://schemas.microsoft.com/office/drawing/2016/5/12/chartex" xmlns:cx7="http://schemas.microsoft.com/office/drawing/2016/5/13/chartex" xmlns:cx8="http://schemas.microsoft.com/office/drawing/2016/5/14/chartex" xmlns:mc="http://schemas.openxmlformats.org/markup-compatibility/2006" xmlns:aink="http://schemas.microsoft.com/office/drawing/2016/ink" xmlns:am3d="http://schemas.microsoft.com/office/drawing/2017/model3d" xmlns:o="urn:schemas-microsoft-com:office:office" xmlns:r="http://schemas.openxmlformats.org/officeDocument/2006/relationships" xmlns:m="http://schemas.openxmlformats.org/officeDocument/2006/math" xmlns:v="urn:schemas-microsoft-com:vml" xmlns:wp14="http://schemas.microsoft.com/office/word/2010/wordprocessingDrawing" xmlns:wp="http://schemas.openxmlformats.org/drawingml/2006/wordprocessingDrawing" xmlns:w10="urn:schemas-microsoft-com:office:word" xmlns:w="http://schemas.openxmlformats.org/wordprocessingml/2006/main" xmlns:w14="http://schemas.microsoft.com/office/word/2010/wordml" xmlns:w15="http://schemas.microsoft.com/office/word/2012/wordml" xmlns:w16cex="http://schemas.microsoft.com/office/word/2018/wordml/cex" xmlns:w16cid="http://schemas.microsoft.com/office/word/2016/wordml/cid" xmlns:w16="http://schemas.microsoft.com/office/word/2018/wordml" xmlns:w16se="http://schemas.microsoft.com/office/word/2015/wordml/symex" xmlns:wpg="http://schemas.microsoft.com/office/word/2010/wordprocessingGroup" xmlns:wpi="http://schemas.microsoft.com/office/word/2010/wordprocessingInk" xmlns:wne="http://schemas.microsoft.com/office/word/2006/wordml" xmlns:wps="http://schemas.microsoft.com/office/word/2010/wordprocessingShape" mc:Ignorable="w14 w15 w16se w16cid w16 w16cex wp14">
+<w:ftr xmlns:wpc="http://schemas.microsoft.com/office/word/2010/wordprocessingCanvas" xmlns:cx="http://schemas.microsoft.com/office/drawing/2014/chartex" xmlns:cx1="http://schemas.microsoft.com/office/drawing/2015/9/8/chartex" xmlns:cx2="http://schemas.microsoft.com/office/drawing/2015/10/21/chartex" xmlns:cx3="http://schemas.microsoft.com/office/drawing/2016/5/9/chartex" xmlns:cx4="http://schemas.microsoft.com/office/drawing/2016/5/10/chartex" xmlns:cx5="http://schemas.microsoft.com/office/drawing/2016/5/11/chartex" xmlns:cx6="http://schemas.microsoft.com/office/drawing/2016/5/12/chartex" xmlns:cx7="http://schemas.microsoft.com/office/drawing/2016/5/13/chartex" xmlns:cx8="http://schemas.microsoft.com/office/drawing/2016/5/14/chartex" xmlns:mc="http://schemas.openxmlformats.org/markup-compatibility/2006" xmlns:aink="http://schemas.microsoft.com/office/drawing/2016/ink" xmlns:am3d="http://schemas.microsoft.com/office/drawing/2017/model3d" xmlns:o="urn:schemas-microsoft-com:office:office" xmlns:r="http://schemas.openxmlformats.org/officeDocument/2006/relationships" xmlns:m="http://schemas.openxmlformats.org/officeDocument/2006/math" xmlns:v="urn:schemas-microsoft-com:vml" xmlns:wp14="http://schemas.microsoft.com/office/word/2010/wordprocessingDrawing" xmlns:wp="http://schemas.openxmlformats.org/drawingml/2006/wordprocessingDrawing" xmlns:w10="urn:schemas-microsoft-com:office:word" xmlns:w="http://schemas.openxmlformats.org/wordprocessingml/2006/main" xmlns:w14="http://schemas.microsoft.com/office/word/2010/wordml" xmlns:w15="http://schemas.microsoft.com/office/word/2012/wordml" xmlns:w16cid="http://schemas.microsoft.com/office/word/2016/wordml/cid" xmlns:w16se="http://schemas.microsoft.com/office/word/2015/wordml/symex" xmlns:wpg="http://schemas.microsoft.com/office/word/2010/wordprocessingGroup" xmlns:wpi="http://schemas.microsoft.com/office/word/2010/wordprocessingInk" xmlns:wne="http://schemas.microsoft.com/office/word/2006/wordml" xmlns:wps="http://schemas.microsoft.com/office/word/2010/wordprocessingShape" mc:Ignorable="w14 w15 w16se w16cid wp14">
   <w:p>
     <w:pPr>
       <w:pStyle w:val="Footer"/>
@@ -1141,7 +1134,7 @@
 </file>
 
 <file path=word/footer2.xml><?xml version="1.0" encoding="utf-8"?>
-<w:ftr xmlns:wpc="http://schemas.microsoft.com/office/word/2010/wordprocessingCanvas" xmlns:cx="http://schemas.microsoft.com/office/drawing/2014/chartex" xmlns:cx1="http://schemas.microsoft.com/office/drawing/2015/9/8/chartex" xmlns:cx2="http://schemas.microsoft.com/office/drawing/2015/10/21/chartex" xmlns:cx3="http://schemas.microsoft.com/office/drawing/2016/5/9/chartex" xmlns:cx4="http://schemas.microsoft.com/office/drawing/2016/5/10/chartex" xmlns:cx5="http://schemas.microsoft.com/office/drawing/2016/5/11/chartex" xmlns:cx6="http://schemas.microsoft.com/office/drawing/2016/5/12/chartex" xmlns:cx7="http://schemas.microsoft.com/office/drawing/2016/5/13/chartex" xmlns:cx8="http://schemas.microsoft.com/office/drawing/2016/5/14/chartex" xmlns:mc="http://schemas.openxmlformats.org/markup-compatibility/2006" xmlns:aink="http://schemas.microsoft.com/office/drawing/2016/ink" xmlns:am3d="http://schemas.microsoft.com/office/drawing/2017/model3d" xmlns:o="urn:schemas-microsoft-com:office:office" xmlns:r="http://schemas.openxmlformats.org/officeDocument/2006/relationships" xmlns:m="http://schemas.openxmlformats.org/officeDocument/2006/math" xmlns:v="urn:schemas-microsoft-com:vml" xmlns:wp14="http://schemas.microsoft.com/office/word/2010/wordprocessingDrawing" xmlns:wp="http://schemas.openxmlformats.org/drawingml/2006/wordprocessingDrawing" xmlns:w10="urn:schemas-microsoft-com:office:word" xmlns:w="http://schemas.openxmlformats.org/wordprocessingml/2006/main" xmlns:w14="http://schemas.microsoft.com/office/word/2010/wordml" xmlns:w15="http://schemas.microsoft.com/office/word/2012/wordml" xmlns:w16cex="http://schemas.microsoft.com/office/word/2018/wordml/cex" xmlns:w16cid="http://schemas.microsoft.com/office/word/2016/wordml/cid" xmlns:w16="http://schemas.microsoft.com/office/word/2018/wordml" xmlns:w16se="http://schemas.microsoft.com/office/word/2015/wordml/symex" xmlns:wpg="http://schemas.microsoft.com/office/word/2010/wordprocessingGroup" xmlns:wpi="http://schemas.microsoft.com/office/word/2010/wordprocessingInk" xmlns:wne="http://schemas.microsoft.com/office/word/2006/wordml" xmlns:wps="http://schemas.microsoft.com/office/word/2010/wordprocessingShape" mc:Ignorable="w14 w15 w16se w16cid w16 w16cex wp14">
+<w:ftr xmlns:wpc="http://schemas.microsoft.com/office/word/2010/wordprocessingCanvas" xmlns:cx="http://schemas.microsoft.com/office/drawing/2014/chartex" xmlns:cx1="http://schemas.microsoft.com/office/drawing/2015/9/8/chartex" xmlns:cx2="http://schemas.microsoft.com/office/drawing/2015/10/21/chartex" xmlns:cx3="http://schemas.microsoft.com/office/drawing/2016/5/9/chartex" xmlns:cx4="http://schemas.microsoft.com/office/drawing/2016/5/10/chartex" xmlns:cx5="http://schemas.microsoft.com/office/drawing/2016/5/11/chartex" xmlns:cx6="http://schemas.microsoft.com/office/drawing/2016/5/12/chartex" xmlns:cx7="http://schemas.microsoft.com/office/drawing/2016/5/13/chartex" xmlns:cx8="http://schemas.microsoft.com/office/drawing/2016/5/14/chartex" xmlns:mc="http://schemas.openxmlformats.org/markup-compatibility/2006" xmlns:aink="http://schemas.microsoft.com/office/drawing/2016/ink" xmlns:am3d="http://schemas.microsoft.com/office/drawing/2017/model3d" xmlns:o="urn:schemas-microsoft-com:office:office" xmlns:r="http://schemas.openxmlformats.org/officeDocument/2006/relationships" xmlns:m="http://schemas.openxmlformats.org/officeDocument/2006/math" xmlns:v="urn:schemas-microsoft-com:vml" xmlns:wp14="http://schemas.microsoft.com/office/word/2010/wordprocessingDrawing" xmlns:wp="http://schemas.openxmlformats.org/drawingml/2006/wordprocessingDrawing" xmlns:w10="urn:schemas-microsoft-com:office:word" xmlns:w="http://schemas.openxmlformats.org/wordprocessingml/2006/main" xmlns:w14="http://schemas.microsoft.com/office/word/2010/wordml" xmlns:w15="http://schemas.microsoft.com/office/word/2012/wordml" xmlns:w16cid="http://schemas.microsoft.com/office/word/2016/wordml/cid" xmlns:w16se="http://schemas.microsoft.com/office/word/2015/wordml/symex" xmlns:wpg="http://schemas.microsoft.com/office/word/2010/wordprocessingGroup" xmlns:wpi="http://schemas.microsoft.com/office/word/2010/wordprocessingInk" xmlns:wne="http://schemas.microsoft.com/office/word/2006/wordml" xmlns:wps="http://schemas.microsoft.com/office/word/2010/wordprocessingShape" mc:Ignorable="w14 w15 w16se w16cid wp14">
   <w:sdt>
     <w:sdtPr>
       <w:id w:val="1206486626"/>
@@ -1260,7 +1253,7 @@
 </file>
 
 <file path=word/footer3.xml><?xml version="1.0" encoding="utf-8"?>
-<w:ftr xmlns:wpc="http://schemas.microsoft.com/office/word/2010/wordprocessingCanvas" xmlns:cx="http://schemas.microsoft.com/office/drawing/2014/chartex" xmlns:cx1="http://schemas.microsoft.com/office/drawing/2015/9/8/chartex" xmlns:cx2="http://schemas.microsoft.com/office/drawing/2015/10/21/chartex" xmlns:cx3="http://schemas.microsoft.com/office/drawing/2016/5/9/chartex" xmlns:cx4="http://schemas.microsoft.com/office/drawing/2016/5/10/chartex" xmlns:cx5="http://schemas.microsoft.com/office/drawing/2016/5/11/chartex" xmlns:cx6="http://schemas.microsoft.com/office/drawing/2016/5/12/chartex" xmlns:cx7="http://schemas.microsoft.com/office/drawing/2016/5/13/chartex" xmlns:cx8="http://schemas.microsoft.com/office/drawing/2016/5/14/chartex" xmlns:mc="http://schemas.openxmlformats.org/markup-compatibility/2006" xmlns:aink="http://schemas.microsoft.com/office/drawing/2016/ink" xmlns:am3d="http://schemas.microsoft.com/office/drawing/2017/model3d" xmlns:o="urn:schemas-microsoft-com:office:office" xmlns:r="http://schemas.openxmlformats.org/officeDocument/2006/relationships" xmlns:m="http://schemas.openxmlformats.org/officeDocument/2006/math" xmlns:v="urn:schemas-microsoft-com:vml" xmlns:wp14="http://schemas.microsoft.com/office/word/2010/wordprocessingDrawing" xmlns:wp="http://schemas.openxmlformats.org/drawingml/2006/wordprocessingDrawing" xmlns:w10="urn:schemas-microsoft-com:office:word" xmlns:w="http://schemas.openxmlformats.org/wordprocessingml/2006/main" xmlns:w14="http://schemas.microsoft.com/office/word/2010/wordml" xmlns:w15="http://schemas.microsoft.com/office/word/2012/wordml" xmlns:w16cex="http://schemas.microsoft.com/office/word/2018/wordml/cex" xmlns:w16cid="http://schemas.microsoft.com/office/word/2016/wordml/cid" xmlns:w16="http://schemas.microsoft.com/office/word/2018/wordml" xmlns:w16se="http://schemas.microsoft.com/office/word/2015/wordml/symex" xmlns:wpg="http://schemas.microsoft.com/office/word/2010/wordprocessingGroup" xmlns:wpi="http://schemas.microsoft.com/office/word/2010/wordprocessingInk" xmlns:wne="http://schemas.microsoft.com/office/word/2006/wordml" xmlns:wps="http://schemas.microsoft.com/office/word/2010/wordprocessingShape" mc:Ignorable="w14 w15 w16se w16cid w16 w16cex wp14">
+<w:ftr xmlns:wpc="http://schemas.microsoft.com/office/word/2010/wordprocessingCanvas" xmlns:cx="http://schemas.microsoft.com/office/drawing/2014/chartex" xmlns:cx1="http://schemas.microsoft.com/office/drawing/2015/9/8/chartex" xmlns:cx2="http://schemas.microsoft.com/office/drawing/2015/10/21/chartex" xmlns:cx3="http://schemas.microsoft.com/office/drawing/2016/5/9/chartex" xmlns:cx4="http://schemas.microsoft.com/office/drawing/2016/5/10/chartex" xmlns:cx5="http://schemas.microsoft.com/office/drawing/2016/5/11/chartex" xmlns:cx6="http://schemas.microsoft.com/office/drawing/2016/5/12/chartex" xmlns:cx7="http://schemas.microsoft.com/office/drawing/2016/5/13/chartex" xmlns:cx8="http://schemas.microsoft.com/office/drawing/2016/5/14/chartex" xmlns:mc="http://schemas.openxmlformats.org/markup-compatibility/2006" xmlns:aink="http://schemas.microsoft.com/office/drawing/2016/ink" xmlns:am3d="http://schemas.microsoft.com/office/drawing/2017/model3d" xmlns:o="urn:schemas-microsoft-com:office:office" xmlns:r="http://schemas.openxmlformats.org/officeDocument/2006/relationships" xmlns:m="http://schemas.openxmlformats.org/officeDocument/2006/math" xmlns:v="urn:schemas-microsoft-com:vml" xmlns:wp14="http://schemas.microsoft.com/office/word/2010/wordprocessingDrawing" xmlns:wp="http://schemas.openxmlformats.org/drawingml/2006/wordprocessingDrawing" xmlns:w10="urn:schemas-microsoft-com:office:word" xmlns:w="http://schemas.openxmlformats.org/wordprocessingml/2006/main" xmlns:w14="http://schemas.microsoft.com/office/word/2010/wordml" xmlns:w15="http://schemas.microsoft.com/office/word/2012/wordml" xmlns:w16cid="http://schemas.microsoft.com/office/word/2016/wordml/cid" xmlns:w16se="http://schemas.microsoft.com/office/word/2015/wordml/symex" xmlns:wpg="http://schemas.microsoft.com/office/word/2010/wordprocessingGroup" xmlns:wpi="http://schemas.microsoft.com/office/word/2010/wordprocessingInk" xmlns:wne="http://schemas.microsoft.com/office/word/2006/wordml" xmlns:wps="http://schemas.microsoft.com/office/word/2010/wordprocessingShape" mc:Ignorable="w14 w15 w16se w16cid wp14">
   <w:p>
     <w:pPr>
       <w:pStyle w:val="Footer"/>
@@ -1270,7 +1263,7 @@
 </file>
 
 <file path=word/footnotes.xml><?xml version="1.0" encoding="utf-8"?>
-<w:footnotes xmlns:wpc="http://schemas.microsoft.com/office/word/2010/wordprocessingCanvas" xmlns:cx="http://schemas.microsoft.com/office/drawing/2014/chartex" xmlns:cx1="http://schemas.microsoft.com/office/drawing/2015/9/8/chartex" xmlns:cx2="http://schemas.microsoft.com/office/drawing/2015/10/21/chartex" xmlns:cx3="http://schemas.microsoft.com/office/drawing/2016/5/9/chartex" xmlns:cx4="http://schemas.microsoft.com/office/drawing/2016/5/10/chartex" xmlns:cx5="http://schemas.microsoft.com/office/drawing/2016/5/11/chartex" xmlns:cx6="http://schemas.microsoft.com/office/drawing/2016/5/12/chartex" xmlns:cx7="http://schemas.microsoft.com/office/drawing/2016/5/13/chartex" xmlns:cx8="http://schemas.microsoft.com/office/drawing/2016/5/14/chartex" xmlns:mc="http://schemas.openxmlformats.org/markup-compatibility/2006" xmlns:aink="http://schemas.microsoft.com/office/drawing/2016/ink" xmlns:am3d="http://schemas.microsoft.com/office/drawing/2017/model3d" xmlns:o="urn:schemas-microsoft-com:office:office" xmlns:r="http://schemas.openxmlformats.org/officeDocument/2006/relationships" xmlns:m="http://schemas.openxmlformats.org/officeDocument/2006/math" xmlns:v="urn:schemas-microsoft-com:vml" xmlns:wp14="http://schemas.microsoft.com/office/word/2010/wordprocessingDrawing" xmlns:wp="http://schemas.openxmlformats.org/drawingml/2006/wordprocessingDrawing" xmlns:w10="urn:schemas-microsoft-com:office:word" xmlns:w="http://schemas.openxmlformats.org/wordprocessingml/2006/main" xmlns:w14="http://schemas.microsoft.com/office/word/2010/wordml" xmlns:w15="http://schemas.microsoft.com/office/word/2012/wordml" xmlns:w16cex="http://schemas.microsoft.com/office/word/2018/wordml/cex" xmlns:w16cid="http://schemas.microsoft.com/office/word/2016/wordml/cid" xmlns:w16="http://schemas.microsoft.com/office/word/2018/wordml" xmlns:w16se="http://schemas.microsoft.com/office/word/2015/wordml/symex" xmlns:wpg="http://schemas.microsoft.com/office/word/2010/wordprocessingGroup" xmlns:wpi="http://schemas.microsoft.com/office/word/2010/wordprocessingInk" xmlns:wne="http://schemas.microsoft.com/office/word/2006/wordml" xmlns:wps="http://schemas.microsoft.com/office/word/2010/wordprocessingShape" mc:Ignorable="w14 w15 w16se w16cid w16 w16cex wp14">
+<w:footnotes xmlns:wpc="http://schemas.microsoft.com/office/word/2010/wordprocessingCanvas" xmlns:cx="http://schemas.microsoft.com/office/drawing/2014/chartex" xmlns:cx1="http://schemas.microsoft.com/office/drawing/2015/9/8/chartex" xmlns:cx2="http://schemas.microsoft.com/office/drawing/2015/10/21/chartex" xmlns:cx3="http://schemas.microsoft.com/office/drawing/2016/5/9/chartex" xmlns:cx4="http://schemas.microsoft.com/office/drawing/2016/5/10/chartex" xmlns:cx5="http://schemas.microsoft.com/office/drawing/2016/5/11/chartex" xmlns:cx6="http://schemas.microsoft.com/office/drawing/2016/5/12/chartex" xmlns:cx7="http://schemas.microsoft.com/office/drawing/2016/5/13/chartex" xmlns:cx8="http://schemas.microsoft.com/office/drawing/2016/5/14/chartex" xmlns:mc="http://schemas.openxmlformats.org/markup-compatibility/2006" xmlns:aink="http://schemas.microsoft.com/office/drawing/2016/ink" xmlns:am3d="http://schemas.microsoft.com/office/drawing/2017/model3d" xmlns:o="urn:schemas-microsoft-com:office:office" xmlns:r="http://schemas.openxmlformats.org/officeDocument/2006/relationships" xmlns:m="http://schemas.openxmlformats.org/officeDocument/2006/math" xmlns:v="urn:schemas-microsoft-com:vml" xmlns:wp14="http://schemas.microsoft.com/office/word/2010/wordprocessingDrawing" xmlns:wp="http://schemas.openxmlformats.org/drawingml/2006/wordprocessingDrawing" xmlns:w10="urn:schemas-microsoft-com:office:word" xmlns:w="http://schemas.openxmlformats.org/wordprocessingml/2006/main" xmlns:w14="http://schemas.microsoft.com/office/word/2010/wordml" xmlns:w15="http://schemas.microsoft.com/office/word/2012/wordml" xmlns:w16cid="http://schemas.microsoft.com/office/word/2016/wordml/cid" xmlns:w16se="http://schemas.microsoft.com/office/word/2015/wordml/symex" xmlns:wpg="http://schemas.microsoft.com/office/word/2010/wordprocessingGroup" xmlns:wpi="http://schemas.microsoft.com/office/word/2010/wordprocessingInk" xmlns:wne="http://schemas.microsoft.com/office/word/2006/wordml" xmlns:wps="http://schemas.microsoft.com/office/word/2010/wordprocessingShape" mc:Ignorable="w14 w15 w16se w16cid wp14">
   <w:footnote w:type="separator" w:id="-1">
     <w:p>
       <w:pPr>
@@ -1295,7 +1288,7 @@
 </file>
 
 <file path=word/header1.xml><?xml version="1.0" encoding="utf-8"?>
-<w:hdr xmlns:wpc="http://schemas.microsoft.com/office/word/2010/wordprocessingCanvas" xmlns:cx="http://schemas.microsoft.com/office/drawing/2014/chartex" xmlns:cx1="http://schemas.microsoft.com/office/drawing/2015/9/8/chartex" xmlns:cx2="http://schemas.microsoft.com/office/drawing/2015/10/21/chartex" xmlns:cx3="http://schemas.microsoft.com/office/drawing/2016/5/9/chartex" xmlns:cx4="http://schemas.microsoft.com/office/drawing/2016/5/10/chartex" xmlns:cx5="http://schemas.microsoft.com/office/drawing/2016/5/11/chartex" xmlns:cx6="http://schemas.microsoft.com/office/drawing/2016/5/12/chartex" xmlns:cx7="http://schemas.microsoft.com/office/drawing/2016/5/13/chartex" xmlns:cx8="http://schemas.microsoft.com/office/drawing/2016/5/14/chartex" xmlns:mc="http://schemas.openxmlformats.org/markup-compatibility/2006" xmlns:aink="http://schemas.microsoft.com/office/drawing/2016/ink" xmlns:am3d="http://schemas.microsoft.com/office/drawing/2017/model3d" xmlns:o="urn:schemas-microsoft-com:office:office" xmlns:r="http://schemas.openxmlformats.org/officeDocument/2006/relationships" xmlns:m="http://schemas.openxmlformats.org/officeDocument/2006/math" xmlns:v="urn:schemas-microsoft-com:vml" xmlns:wp14="http://schemas.microsoft.com/office/word/2010/wordprocessingDrawing" xmlns:wp="http://schemas.openxmlformats.org/drawingml/2006/wordprocessingDrawing" xmlns:w10="urn:schemas-microsoft-com:office:word" xmlns:w="http://schemas.openxmlformats.org/wordprocessingml/2006/main" xmlns:w14="http://schemas.microsoft.com/office/word/2010/wordml" xmlns:w15="http://schemas.microsoft.com/office/word/2012/wordml" xmlns:w16cex="http://schemas.microsoft.com/office/word/2018/wordml/cex" xmlns:w16cid="http://schemas.microsoft.com/office/word/2016/wordml/cid" xmlns:w16="http://schemas.microsoft.com/office/word/2018/wordml" xmlns:w16se="http://schemas.microsoft.com/office/word/2015/wordml/symex" xmlns:wpg="http://schemas.microsoft.com/office/word/2010/wordprocessingGroup" xmlns:wpi="http://schemas.microsoft.com/office/word/2010/wordprocessingInk" xmlns:wne="http://schemas.microsoft.com/office/word/2006/wordml" xmlns:wps="http://schemas.microsoft.com/office/word/2010/wordprocessingShape" mc:Ignorable="w14 w15 w16se w16cid w16 w16cex wp14">
+<w:hdr xmlns:wpc="http://schemas.microsoft.com/office/word/2010/wordprocessingCanvas" xmlns:cx="http://schemas.microsoft.com/office/drawing/2014/chartex" xmlns:cx1="http://schemas.microsoft.com/office/drawing/2015/9/8/chartex" xmlns:cx2="http://schemas.microsoft.com/office/drawing/2015/10/21/chartex" xmlns:cx3="http://schemas.microsoft.com/office/drawing/2016/5/9/chartex" xmlns:cx4="http://schemas.microsoft.com/office/drawing/2016/5/10/chartex" xmlns:cx5="http://schemas.microsoft.com/office/drawing/2016/5/11/chartex" xmlns:cx6="http://schemas.microsoft.com/office/drawing/2016/5/12/chartex" xmlns:cx7="http://schemas.microsoft.com/office/drawing/2016/5/13/chartex" xmlns:cx8="http://schemas.microsoft.com/office/drawing/2016/5/14/chartex" xmlns:mc="http://schemas.openxmlformats.org/markup-compatibility/2006" xmlns:aink="http://schemas.microsoft.com/office/drawing/2016/ink" xmlns:am3d="http://schemas.microsoft.com/office/drawing/2017/model3d" xmlns:o="urn:schemas-microsoft-com:office:office" xmlns:r="http://schemas.openxmlformats.org/officeDocument/2006/relationships" xmlns:m="http://schemas.openxmlformats.org/officeDocument/2006/math" xmlns:v="urn:schemas-microsoft-com:vml" xmlns:wp14="http://schemas.microsoft.com/office/word/2010/wordprocessingDrawing" xmlns:wp="http://schemas.openxmlformats.org/drawingml/2006/wordprocessingDrawing" xmlns:w10="urn:schemas-microsoft-com:office:word" xmlns:w="http://schemas.openxmlformats.org/wordprocessingml/2006/main" xmlns:w14="http://schemas.microsoft.com/office/word/2010/wordml" xmlns:w15="http://schemas.microsoft.com/office/word/2012/wordml" xmlns:w16cid="http://schemas.microsoft.com/office/word/2016/wordml/cid" xmlns:w16se="http://schemas.microsoft.com/office/word/2015/wordml/symex" xmlns:wpg="http://schemas.microsoft.com/office/word/2010/wordprocessingGroup" xmlns:wpi="http://schemas.microsoft.com/office/word/2010/wordprocessingInk" xmlns:wne="http://schemas.microsoft.com/office/word/2006/wordml" xmlns:wps="http://schemas.microsoft.com/office/word/2010/wordprocessingShape" mc:Ignorable="w14 w15 w16se w16cid wp14">
   <w:p>
     <w:pPr>
       <w:pStyle w:val="Header"/>
@@ -1305,7 +1298,7 @@
 </file>
 
 <file path=word/header2.xml><?xml version="1.0" encoding="utf-8"?>
-<w:hdr xmlns:wpc="http://schemas.microsoft.com/office/word/2010/wordprocessingCanvas" xmlns:cx="http://schemas.microsoft.com/office/drawing/2014/chartex" xmlns:cx1="http://schemas.microsoft.com/office/drawing/2015/9/8/chartex" xmlns:cx2="http://schemas.microsoft.com/office/drawing/2015/10/21/chartex" xmlns:cx3="http://schemas.microsoft.com/office/drawing/2016/5/9/chartex" xmlns:cx4="http://schemas.microsoft.com/office/drawing/2016/5/10/chartex" xmlns:cx5="http://schemas.microsoft.com/office/drawing/2016/5/11/chartex" xmlns:cx6="http://schemas.microsoft.com/office/drawing/2016/5/12/chartex" xmlns:cx7="http://schemas.microsoft.com/office/drawing/2016/5/13/chartex" xmlns:cx8="http://schemas.microsoft.com/office/drawing/2016/5/14/chartex" xmlns:mc="http://schemas.openxmlformats.org/markup-compatibility/2006" xmlns:aink="http://schemas.microsoft.com/office/drawing/2016/ink" xmlns:am3d="http://schemas.microsoft.com/office/drawing/2017/model3d" xmlns:o="urn:schemas-microsoft-com:office:office" xmlns:r="http://schemas.openxmlformats.org/officeDocument/2006/relationships" xmlns:m="http://schemas.openxmlformats.org/officeDocument/2006/math" xmlns:v="urn:schemas-microsoft-com:vml" xmlns:wp14="http://schemas.microsoft.com/office/word/2010/wordprocessingDrawing" xmlns:wp="http://schemas.openxmlformats.org/drawingml/2006/wordprocessingDrawing" xmlns:w10="urn:schemas-microsoft-com:office:word" xmlns:w="http://schemas.openxmlformats.org/wordprocessingml/2006/main" xmlns:w14="http://schemas.microsoft.com/office/word/2010/wordml" xmlns:w15="http://schemas.microsoft.com/office/word/2012/wordml" xmlns:w16cex="http://schemas.microsoft.com/office/word/2018/wordml/cex" xmlns:w16cid="http://schemas.microsoft.com/office/word/2016/wordml/cid" xmlns:w16="http://schemas.microsoft.com/office/word/2018/wordml" xmlns:w16se="http://schemas.microsoft.com/office/word/2015/wordml/symex" xmlns:wpg="http://schemas.microsoft.com/office/word/2010/wordprocessingGroup" xmlns:wpi="http://schemas.microsoft.com/office/word/2010/wordprocessingInk" xmlns:wne="http://schemas.microsoft.com/office/word/2006/wordml" xmlns:wps="http://schemas.microsoft.com/office/word/2010/wordprocessingShape" mc:Ignorable="w14 w15 w16se w16cid w16 w16cex wp14">
+<w:hdr xmlns:wpc="http://schemas.microsoft.com/office/word/2010/wordprocessingCanvas" xmlns:cx="http://schemas.microsoft.com/office/drawing/2014/chartex" xmlns:cx1="http://schemas.microsoft.com/office/drawing/2015/9/8/chartex" xmlns:cx2="http://schemas.microsoft.com/office/drawing/2015/10/21/chartex" xmlns:cx3="http://schemas.microsoft.com/office/drawing/2016/5/9/chartex" xmlns:cx4="http://schemas.microsoft.com/office/drawing/2016/5/10/chartex" xmlns:cx5="http://schemas.microsoft.com/office/drawing/2016/5/11/chartex" xmlns:cx6="http://schemas.microsoft.com/office/drawing/2016/5/12/chartex" xmlns:cx7="http://schemas.microsoft.com/office/drawing/2016/5/13/chartex" xmlns:cx8="http://schemas.microsoft.com/office/drawing/2016/5/14/chartex" xmlns:mc="http://schemas.openxmlformats.org/markup-compatibility/2006" xmlns:aink="http://schemas.microsoft.com/office/drawing/2016/ink" xmlns:am3d="http://schemas.microsoft.com/office/drawing/2017/model3d" xmlns:o="urn:schemas-microsoft-com:office:office" xmlns:r="http://schemas.openxmlformats.org/officeDocument/2006/relationships" xmlns:m="http://schemas.openxmlformats.org/officeDocument/2006/math" xmlns:v="urn:schemas-microsoft-com:vml" xmlns:wp14="http://schemas.microsoft.com/office/word/2010/wordprocessingDrawing" xmlns:wp="http://schemas.openxmlformats.org/drawingml/2006/wordprocessingDrawing" xmlns:w10="urn:schemas-microsoft-com:office:word" xmlns:w="http://schemas.openxmlformats.org/wordprocessingml/2006/main" xmlns:w14="http://schemas.microsoft.com/office/word/2010/wordml" xmlns:w15="http://schemas.microsoft.com/office/word/2012/wordml" xmlns:w16cid="http://schemas.microsoft.com/office/word/2016/wordml/cid" xmlns:w16se="http://schemas.microsoft.com/office/word/2015/wordml/symex" xmlns:wpg="http://schemas.microsoft.com/office/word/2010/wordprocessingGroup" xmlns:wpi="http://schemas.microsoft.com/office/word/2010/wordprocessingInk" xmlns:wne="http://schemas.microsoft.com/office/word/2006/wordml" xmlns:wps="http://schemas.microsoft.com/office/word/2010/wordprocessingShape" mc:Ignorable="w14 w15 w16se w16cid wp14">
   <w:p>
     <w:pPr>
       <w:pStyle w:val="Header"/>
@@ -1315,7 +1308,7 @@
 </file>
 
 <file path=word/header3.xml><?xml version="1.0" encoding="utf-8"?>
-<w:hdr xmlns:wpc="http://schemas.microsoft.com/office/word/2010/wordprocessingCanvas" xmlns:cx="http://schemas.microsoft.com/office/drawing/2014/chartex" xmlns:cx1="http://schemas.microsoft.com/office/drawing/2015/9/8/chartex" xmlns:cx2="http://schemas.microsoft.com/office/drawing/2015/10/21/chartex" xmlns:cx3="http://schemas.microsoft.com/office/drawing/2016/5/9/chartex" xmlns:cx4="http://schemas.microsoft.com/office/drawing/2016/5/10/chartex" xmlns:cx5="http://schemas.microsoft.com/office/drawing/2016/5/11/chartex" xmlns:cx6="http://schemas.microsoft.com/office/drawing/2016/5/12/chartex" xmlns:cx7="http://schemas.microsoft.com/office/drawing/2016/5/13/chartex" xmlns:cx8="http://schemas.microsoft.com/office/drawing/2016/5/14/chartex" xmlns:mc="http://schemas.openxmlformats.org/markup-compatibility/2006" xmlns:aink="http://schemas.microsoft.com/office/drawing/2016/ink" xmlns:am3d="http://schemas.microsoft.com/office/drawing/2017/model3d" xmlns:o="urn:schemas-microsoft-com:office:office" xmlns:r="http://schemas.openxmlformats.org/officeDocument/2006/relationships" xmlns:m="http://schemas.openxmlformats.org/officeDocument/2006/math" xmlns:v="urn:schemas-microsoft-com:vml" xmlns:wp14="http://schemas.microsoft.com/office/word/2010/wordprocessingDrawing" xmlns:wp="http://schemas.openxmlformats.org/drawingml/2006/wordprocessingDrawing" xmlns:w10="urn:schemas-microsoft-com:office:word" xmlns:w="http://schemas.openxmlformats.org/wordprocessingml/2006/main" xmlns:w14="http://schemas.microsoft.com/office/word/2010/wordml" xmlns:w15="http://schemas.microsoft.com/office/word/2012/wordml" xmlns:w16cex="http://schemas.microsoft.com/office/word/2018/wordml/cex" xmlns:w16cid="http://schemas.microsoft.com/office/word/2016/wordml/cid" xmlns:w16="http://schemas.microsoft.com/office/word/2018/wordml" xmlns:w16se="http://schemas.microsoft.com/office/word/2015/wordml/symex" xmlns:wpg="http://schemas.microsoft.com/office/word/2010/wordprocessingGroup" xmlns:wpi="http://schemas.microsoft.com/office/word/2010/wordprocessingInk" xmlns:wne="http://schemas.microsoft.com/office/word/2006/wordml" xmlns:wps="http://schemas.microsoft.com/office/word/2010/wordprocessingShape" mc:Ignorable="w14 w15 w16se w16cid w16 w16cex wp14">
+<w:hdr xmlns:wpc="http://schemas.microsoft.com/office/word/2010/wordprocessingCanvas" xmlns:cx="http://schemas.microsoft.com/office/drawing/2014/chartex" xmlns:cx1="http://schemas.microsoft.com/office/drawing/2015/9/8/chartex" xmlns:cx2="http://schemas.microsoft.com/office/drawing/2015/10/21/chartex" xmlns:cx3="http://schemas.microsoft.com/office/drawing/2016/5/9/chartex" xmlns:cx4="http://schemas.microsoft.com/office/drawing/2016/5/10/chartex" xmlns:cx5="http://schemas.microsoft.com/office/drawing/2016/5/11/chartex" xmlns:cx6="http://schemas.microsoft.com/office/drawing/2016/5/12/chartex" xmlns:cx7="http://schemas.microsoft.com/office/drawing/2016/5/13/chartex" xmlns:cx8="http://schemas.microsoft.com/office/drawing/2016/5/14/chartex" xmlns:mc="http://schemas.openxmlformats.org/markup-compatibility/2006" xmlns:aink="http://schemas.microsoft.com/office/drawing/2016/ink" xmlns:am3d="http://schemas.microsoft.com/office/drawing/2017/model3d" xmlns:o="urn:schemas-microsoft-com:office:office" xmlns:r="http://schemas.openxmlformats.org/officeDocument/2006/relationships" xmlns:m="http://schemas.openxmlformats.org/officeDocument/2006/math" xmlns:v="urn:schemas-microsoft-com:vml" xmlns:wp14="http://schemas.microsoft.com/office/word/2010/wordprocessingDrawing" xmlns:wp="http://schemas.openxmlformats.org/drawingml/2006/wordprocessingDrawing" xmlns:w10="urn:schemas-microsoft-com:office:word" xmlns:w="http://schemas.openxmlformats.org/wordprocessingml/2006/main" xmlns:w14="http://schemas.microsoft.com/office/word/2010/wordml" xmlns:w15="http://schemas.microsoft.com/office/word/2012/wordml" xmlns:w16cid="http://schemas.microsoft.com/office/word/2016/wordml/cid" xmlns:w16se="http://schemas.microsoft.com/office/word/2015/wordml/symex" xmlns:wpg="http://schemas.microsoft.com/office/word/2010/wordprocessingGroup" xmlns:wpi="http://schemas.microsoft.com/office/word/2010/wordprocessingInk" xmlns:wne="http://schemas.microsoft.com/office/word/2006/wordml" xmlns:wps="http://schemas.microsoft.com/office/word/2010/wordprocessingShape" mc:Ignorable="w14 w15 w16se w16cid wp14">
   <w:p>
     <w:pPr>
       <w:pStyle w:val="Header"/>
@@ -1325,7 +1318,7 @@
 </file>
 
 <file path=word/numbering.xml><?xml version="1.0" encoding="utf-8"?>
-<w:numbering xmlns:wpc="http://schemas.microsoft.com/office/word/2010/wordprocessingCanvas" xmlns:cx="http://schemas.microsoft.com/office/drawing/2014/chartex" xmlns:cx1="http://schemas.microsoft.com/office/drawing/2015/9/8/chartex" xmlns:cx2="http://schemas.microsoft.com/office/drawing/2015/10/21/chartex" xmlns:cx3="http://schemas.microsoft.com/office/drawing/2016/5/9/chartex" xmlns:cx4="http://schemas.microsoft.com/office/drawing/2016/5/10/chartex" xmlns:cx5="http://schemas.microsoft.com/office/drawing/2016/5/11/chartex" xmlns:cx6="http://schemas.microsoft.com/office/drawing/2016/5/12/chartex" xmlns:cx7="http://schemas.microsoft.com/office/drawing/2016/5/13/chartex" xmlns:cx8="http://schemas.microsoft.com/office/drawing/2016/5/14/chartex" xmlns:mc="http://schemas.openxmlformats.org/markup-compatibility/2006" xmlns:aink="http://schemas.microsoft.com/office/drawing/2016/ink" xmlns:am3d="http://schemas.microsoft.com/office/drawing/2017/model3d" xmlns:o="urn:schemas-microsoft-com:office:office" xmlns:r="http://schemas.openxmlformats.org/officeDocument/2006/relationships" xmlns:m="http://schemas.openxmlformats.org/officeDocument/2006/math" xmlns:v="urn:schemas-microsoft-com:vml" xmlns:wp14="http://schemas.microsoft.com/office/word/2010/wordprocessingDrawing" xmlns:wp="http://schemas.openxmlformats.org/drawingml/2006/wordprocessingDrawing" xmlns:w10="urn:schemas-microsoft-com:office:word" xmlns:w="http://schemas.openxmlformats.org/wordprocessingml/2006/main" xmlns:w14="http://schemas.microsoft.com/office/word/2010/wordml" xmlns:w15="http://schemas.microsoft.com/office/word/2012/wordml" xmlns:w16cex="http://schemas.microsoft.com/office/word/2018/wordml/cex" xmlns:w16cid="http://schemas.microsoft.com/office/word/2016/wordml/cid" xmlns:w16="http://schemas.microsoft.com/office/word/2018/wordml" xmlns:w16se="http://schemas.microsoft.com/office/word/2015/wordml/symex" xmlns:wpg="http://schemas.microsoft.com/office/word/2010/wordprocessingGroup" xmlns:wpi="http://schemas.microsoft.com/office/word/2010/wordprocessingInk" xmlns:wne="http://schemas.microsoft.com/office/word/2006/wordml" xmlns:wps="http://schemas.microsoft.com/office/word/2010/wordprocessingShape" mc:Ignorable="w14 w15 w16se w16cid w16 w16cex wp14">
+<w:numbering xmlns:wpc="http://schemas.microsoft.com/office/word/2010/wordprocessingCanvas" xmlns:cx="http://schemas.microsoft.com/office/drawing/2014/chartex" xmlns:cx1="http://schemas.microsoft.com/office/drawing/2015/9/8/chartex" xmlns:cx2="http://schemas.microsoft.com/office/drawing/2015/10/21/chartex" xmlns:cx3="http://schemas.microsoft.com/office/drawing/2016/5/9/chartex" xmlns:cx4="http://schemas.microsoft.com/office/drawing/2016/5/10/chartex" xmlns:cx5="http://schemas.microsoft.com/office/drawing/2016/5/11/chartex" xmlns:cx6="http://schemas.microsoft.com/office/drawing/2016/5/12/chartex" xmlns:cx7="http://schemas.microsoft.com/office/drawing/2016/5/13/chartex" xmlns:cx8="http://schemas.microsoft.com/office/drawing/2016/5/14/chartex" xmlns:mc="http://schemas.openxmlformats.org/markup-compatibility/2006" xmlns:aink="http://schemas.microsoft.com/office/drawing/2016/ink" xmlns:am3d="http://schemas.microsoft.com/office/drawing/2017/model3d" xmlns:o="urn:schemas-microsoft-com:office:office" xmlns:r="http://schemas.openxmlformats.org/officeDocument/2006/relationships" xmlns:m="http://schemas.openxmlformats.org/officeDocument/2006/math" xmlns:v="urn:schemas-microsoft-com:vml" xmlns:wp14="http://schemas.microsoft.com/office/word/2010/wordprocessingDrawing" xmlns:wp="http://schemas.openxmlformats.org/drawingml/2006/wordprocessingDrawing" xmlns:w10="urn:schemas-microsoft-com:office:word" xmlns:w="http://schemas.openxmlformats.org/wordprocessingml/2006/main" xmlns:w14="http://schemas.microsoft.com/office/word/2010/wordml" xmlns:w15="http://schemas.microsoft.com/office/word/2012/wordml" xmlns:w16cid="http://schemas.microsoft.com/office/word/2016/wordml/cid" xmlns:w16se="http://schemas.microsoft.com/office/word/2015/wordml/symex" xmlns:wpg="http://schemas.microsoft.com/office/word/2010/wordprocessingGroup" xmlns:wpi="http://schemas.microsoft.com/office/word/2010/wordprocessingInk" xmlns:wne="http://schemas.microsoft.com/office/word/2006/wordml" xmlns:wps="http://schemas.microsoft.com/office/word/2010/wordprocessingShape" mc:Ignorable="w14 w15 w16se w16cid wp14">
   <w:abstractNum w:abstractNumId="0" w15:restartNumberingAfterBreak="0">
     <w:nsid w:val="0D5770CF"/>
     <w:multiLevelType w:val="hybridMultilevel"/>
@@ -1422,7 +1415,7 @@
 </file>
 
 <file path=word/styles.xml><?xml version="1.0" encoding="utf-8"?>
-<w:styles xmlns:mc="http://schemas.openxmlformats.org/markup-compatibility/2006" xmlns:r="http://schemas.openxmlformats.org/officeDocument/2006/relationships" xmlns:w="http://schemas.openxmlformats.org/wordprocessingml/2006/main" xmlns:w14="http://schemas.microsoft.com/office/word/2010/wordml" xmlns:w15="http://schemas.microsoft.com/office/word/2012/wordml" xmlns:w16cex="http://schemas.microsoft.com/office/word/2018/wordml/cex" xmlns:w16cid="http://schemas.microsoft.com/office/word/2016/wordml/cid" xmlns:w16="http://schemas.microsoft.com/office/word/2018/wordml" xmlns:w16se="http://schemas.microsoft.com/office/word/2015/wordml/symex" mc:Ignorable="w14 w15 w16se w16cid w16 w16cex">
+<w:styles xmlns:mc="http://schemas.openxmlformats.org/markup-compatibility/2006" xmlns:r="http://schemas.openxmlformats.org/officeDocument/2006/relationships" xmlns:w="http://schemas.openxmlformats.org/wordprocessingml/2006/main" xmlns:w14="http://schemas.microsoft.com/office/word/2010/wordml" xmlns:w15="http://schemas.microsoft.com/office/word/2012/wordml" xmlns:w16cid="http://schemas.microsoft.com/office/word/2016/wordml/cid" xmlns:w16se="http://schemas.microsoft.com/office/word/2015/wordml/symex" mc:Ignorable="w14 w15 w16se w16cid">
   <w:docDefaults>
     <w:rPrDefault>
       <w:rPr>
@@ -1438,7 +1431,7 @@
       </w:pPr>
     </w:pPrDefault>
   </w:docDefaults>
-  <w:latentStyles w:defLockedState="0" w:defUIPriority="99" w:defSemiHidden="0" w:defUnhideWhenUsed="0" w:defQFormat="0" w:count="376">
+  <w:latentStyles w:defLockedState="0" w:defUIPriority="99" w:defSemiHidden="0" w:defUnhideWhenUsed="0" w:defQFormat="0" w:count="377">
     <w:lsdException w:name="Normal" w:uiPriority="0" w:qFormat="1"/>
     <w:lsdException w:name="heading 1" w:uiPriority="9" w:qFormat="1"/>
     <w:lsdException w:name="heading 2" w:semiHidden="1" w:uiPriority="9" w:unhideWhenUsed="1" w:qFormat="1"/>
@@ -1544,7 +1537,6 @@
     <w:lsdException w:name="HTML Sample" w:semiHidden="1" w:unhideWhenUsed="1"/>
     <w:lsdException w:name="HTML Typewriter" w:semiHidden="1" w:unhideWhenUsed="1"/>
     <w:lsdException w:name="HTML Variable" w:semiHidden="1" w:unhideWhenUsed="1"/>
-    <w:lsdException w:name="Normal Table" w:semiHidden="1" w:unhideWhenUsed="1"/>
     <w:lsdException w:name="annotation subject" w:semiHidden="1" w:unhideWhenUsed="1"/>
     <w:lsdException w:name="No List" w:semiHidden="1" w:unhideWhenUsed="1"/>
     <w:lsdException w:name="Outline List 1" w:semiHidden="1" w:unhideWhenUsed="1"/>
@@ -1591,10 +1583,8 @@
     <w:lsdException w:name="Table Subtle 2" w:semiHidden="1" w:unhideWhenUsed="1"/>
     <w:lsdException w:name="Table Web 1" w:semiHidden="1" w:unhideWhenUsed="1"/>
     <w:lsdException w:name="Table Web 2" w:semiHidden="1" w:unhideWhenUsed="1"/>
-    <w:lsdException w:name="Table Web 3" w:semiHidden="1" w:unhideWhenUsed="1"/>
     <w:lsdException w:name="Balloon Text" w:semiHidden="1" w:unhideWhenUsed="1"/>
     <w:lsdException w:name="Table Grid" w:uiPriority="59"/>
-    <w:lsdException w:name="Table Theme" w:semiHidden="1" w:unhideWhenUsed="1"/>
     <w:lsdException w:name="Placeholder Text" w:semiHidden="1"/>
     <w:lsdException w:name="No Spacing" w:uiPriority="1" w:qFormat="1"/>
     <w:lsdException w:name="Light Shading" w:uiPriority="60"/>
@@ -1815,6 +1805,7 @@
     <w:lsdException w:name="Hashtag" w:semiHidden="1" w:unhideWhenUsed="1"/>
     <w:lsdException w:name="Unresolved Mention" w:semiHidden="1" w:unhideWhenUsed="1"/>
     <w:lsdException w:name="Smart Link" w:semiHidden="1" w:unhideWhenUsed="1"/>
+    <w:lsdException w:name="Smart Link Error" w:semiHidden="1" w:unhideWhenUsed="1"/>
   </w:latentStyles>
   <w:style w:type="paragraph" w:default="1" w:styleId="Normal">
     <w:name w:val="Normal"/>

</xml_diff>